<commit_message>
arreglo de informe titulo
</commit_message>
<xml_diff>
--- a/Corte1/Informes/INTERACCIÓN HOMBRE MAQUINA PARADIGMAS.docx
+++ b/Corte1/Informes/INTERACCIÓN HOMBRE MAQUINA PARADIGMAS.docx
@@ -24,6 +24,18 @@
         </w:rPr>
         <w:t>INTERACCIÓN HOMBRE MAQUINA</w:t>
       </w:r>
+      <w:r>
+        <w:rPr>
+          <w:rFonts w:ascii="Arial" w:hAnsi="Arial" w:cs="Arial"/>
+          <w:b/>
+          <w:sz w:val="36"/>
+          <w:szCs w:val="22"/>
+          <w:lang w:val="es-CO"/>
+        </w:rPr>
+        <w:t xml:space="preserve"> PARADIGMAS</w:t>
+      </w:r>
+      <w:bookmarkStart w:id="0" w:name="_GoBack"/>
+      <w:bookmarkEnd w:id="0"/>
     </w:p>
     <w:p>
       <w:pPr>
@@ -178,7 +190,7 @@
         </w:rPr>
         <w:t>—</w:t>
       </w:r>
-      <w:bookmarkStart w:id="0" w:name="PointTmp"/>
+      <w:bookmarkStart w:id="1" w:name="PointTmp"/>
       <w:r>
         <w:rPr>
           <w:rFonts w:ascii="Arial" w:hAnsi="Arial" w:cs="Arial"/>
@@ -196,7 +208,29 @@
           <w:szCs w:val="22"/>
           <w:lang w:val="es-CO" w:eastAsia="es-ES"/>
         </w:rPr>
-        <w:t xml:space="preserve"> sus diferentes maquinas (computadoras),  desde la primer computadora electrónica Eniac, pasando por las terminales y teletipos, hasta la manipulación en 3D. </w:t>
+        <w:t xml:space="preserve"> sus diferentes maquinas (computadoras),  desde la primer computadora electrónica </w:t>
+      </w:r>
+      <w:proofErr w:type="spellStart"/>
+      <w:r>
+        <w:rPr>
+          <w:rFonts w:ascii="Arial" w:hAnsi="Arial" w:cs="Arial"/>
+          <w:snapToGrid w:val="0"/>
+          <w:sz w:val="24"/>
+          <w:szCs w:val="22"/>
+          <w:lang w:val="es-CO" w:eastAsia="es-ES"/>
+        </w:rPr>
+        <w:t>Eniac</w:t>
+      </w:r>
+      <w:proofErr w:type="spellEnd"/>
+      <w:r>
+        <w:rPr>
+          <w:rFonts w:ascii="Arial" w:hAnsi="Arial" w:cs="Arial"/>
+          <w:snapToGrid w:val="0"/>
+          <w:sz w:val="24"/>
+          <w:szCs w:val="22"/>
+          <w:lang w:val="es-CO" w:eastAsia="es-ES"/>
+        </w:rPr>
+        <w:t xml:space="preserve">, pasando por las terminales y teletipos, hasta la manipulación en 3D. </w:t>
       </w:r>
     </w:p>
     <w:p>
@@ -265,7 +299,7 @@
         </w:rPr>
       </w:pPr>
     </w:p>
-    <w:bookmarkEnd w:id="0"/>
+    <w:bookmarkEnd w:id="1"/>
     <w:p>
       <w:pPr>
         <w:pStyle w:val="Ttulo1"/>
@@ -328,8 +362,6 @@
           <w:lang w:val="es-CO"/>
         </w:rPr>
       </w:pPr>
-      <w:bookmarkStart w:id="1" w:name="_GoBack"/>
-      <w:bookmarkEnd w:id="1"/>
     </w:p>
     <w:p>
       <w:pPr>
@@ -622,25 +654,7 @@
           <w:szCs w:val="22"/>
           <w:lang w:val="es-CO"/>
         </w:rPr>
-        <w:t xml:space="preserve">Podemos concluir que a través de los años el hombre se al esforzado para poder hacer la vida más  fácil con respecto a la interacción entre las personas y las maquinas, se ha encargado de realizar interfaces </w:t>
-      </w:r>
-      <w:r>
-        <w:rPr>
-          <w:rFonts w:ascii="Arial" w:hAnsi="Arial" w:cs="Arial"/>
-          <w:sz w:val="24"/>
-          <w:szCs w:val="22"/>
-          <w:lang w:val="es-CO"/>
-        </w:rPr>
-        <w:t>más</w:t>
-      </w:r>
-      <w:r>
-        <w:rPr>
-          <w:rFonts w:ascii="Arial" w:hAnsi="Arial" w:cs="Arial"/>
-          <w:sz w:val="24"/>
-          <w:szCs w:val="22"/>
-          <w:lang w:val="es-CO"/>
-        </w:rPr>
-        <w:t xml:space="preserve"> amigables, fáciles y más llamativas para el servicio de la sociedad, además se observa que cada día se quiere mejorar y cumplir mejores expectativas para poder conseguir interacción por medio de las manos, gestos y </w:t>
+        <w:t xml:space="preserve">Podemos concluir que a través de los años el hombre se al esforzado para poder hacer la vida más  fácil con respecto a la interacción entre las personas y las maquinas, se ha encargado de realizar interfaces más amigables, fáciles y más llamativas para el servicio de la sociedad, además se observa que cada día se quiere mejorar y cumplir mejores expectativas para poder conseguir interacción por medio de las manos, gestos y </w:t>
       </w:r>
       <w:r>
         <w:rPr>
@@ -837,7 +851,7 @@
       <w:rPr>
         <w:noProof/>
       </w:rPr>
-      <w:t>2</w:t>
+      <w:t>1</w:t>
     </w:r>
     <w:r>
       <w:fldChar w:fldCharType="end"/>
@@ -857,31 +871,7 @@
       <w:rPr>
         <w:lang w:val="es-CO"/>
       </w:rPr>
-      <w:t>Fundación Un</w:t>
-    </w:r>
-    <w:r>
-      <w:rPr>
-        <w:lang w:val="es-CO"/>
-      </w:rPr>
-      <w:t>iversitaria San Martin, Javier Ariza</w:t>
-    </w:r>
-    <w:r>
-      <w:rPr>
-        <w:lang w:val="es-CO"/>
-      </w:rPr>
-      <w:t xml:space="preserve"> </w:t>
-    </w:r>
-    <w:r>
-      <w:rPr>
-        <w:lang w:val="es-CO"/>
-      </w:rPr>
-      <w:t>Rodríguez</w:t>
-    </w:r>
-    <w:r>
-      <w:rPr>
-        <w:lang w:val="es-CO"/>
-      </w:rPr>
-      <w:t>. Aplicaciones Orientadas a Internet</w:t>
+      <w:t>Fundación Universitaria San Martin, Javier Ariza Rodríguez. Aplicaciones Orientadas a Internet</w:t>
     </w:r>
     <w:r>
       <w:rPr>

</xml_diff>